<commit_message>
Reto repaso - Parte 6 - Get complete
</commit_message>
<xml_diff>
--- a/Repaso Modulo 3/Reto 37/Evidencia/EVIDENCIAS RETO 37.docx
+++ b/Repaso Modulo 3/Reto 37/Evidencia/EVIDENCIAS RETO 37.docx
@@ -59,6 +59,7 @@
         <w:rPr>
           <w:b/>
           <w:bCs/>
+          <w:noProof/>
           <w:color w:val="000000" w:themeColor="text1"/>
           <w:sz w:val="32"/>
           <w:szCs w:val="32"/>
@@ -114,6 +115,7 @@
         <w:rPr>
           <w:b/>
           <w:bCs/>
+          <w:noProof/>
           <w:color w:val="000000" w:themeColor="text1"/>
           <w:sz w:val="32"/>
           <w:szCs w:val="32"/>
@@ -170,6 +172,7 @@
         <w:rPr>
           <w:b/>
           <w:bCs/>
+          <w:noProof/>
           <w:color w:val="FF0000"/>
           <w:sz w:val="32"/>
           <w:szCs w:val="32"/>
@@ -248,6 +251,7 @@
         <w:rPr>
           <w:b/>
           <w:bCs/>
+          <w:noProof/>
           <w:color w:val="FF0000"/>
           <w:sz w:val="32"/>
           <w:szCs w:val="32"/>
@@ -304,6 +308,7 @@
         <w:rPr>
           <w:b/>
           <w:bCs/>
+          <w:noProof/>
           <w:color w:val="FF0000"/>
           <w:sz w:val="32"/>
           <w:szCs w:val="32"/>
@@ -360,6 +365,7 @@
         <w:rPr>
           <w:b/>
           <w:bCs/>
+          <w:noProof/>
           <w:color w:val="FF0000"/>
           <w:sz w:val="32"/>
           <w:szCs w:val="32"/>
@@ -404,11 +410,495 @@
     </w:p>
     <w:p>
       <w:pPr>
+        <w:rPr>
+          <w:b/>
+          <w:bCs/>
+          <w:color w:val="000000" w:themeColor="text1"/>
+          <w:sz w:val="32"/>
+          <w:szCs w:val="32"/>
+        </w:rPr>
+      </w:pPr>
+      <w:r>
+        <w:rPr>
+          <w:b/>
+          <w:bCs/>
+          <w:color w:val="000000" w:themeColor="text1"/>
+          <w:sz w:val="32"/>
+          <w:szCs w:val="32"/>
+        </w:rPr>
+        <w:t>Parte 4</w:t>
+      </w:r>
+    </w:p>
+    <w:p>
+      <w:pPr>
         <w:jc w:val="center"/>
         <w:rPr>
           <w:b/>
           <w:bCs/>
           <w:color w:val="FF0000"/>
+          <w:sz w:val="32"/>
+          <w:szCs w:val="32"/>
+        </w:rPr>
+      </w:pPr>
+      <w:r>
+        <w:rPr>
+          <w:b/>
+          <w:bCs/>
+          <w:color w:val="FF0000"/>
+          <w:sz w:val="32"/>
+          <w:szCs w:val="32"/>
+        </w:rPr>
+        <w:drawing>
+          <wp:inline distT="0" distB="0" distL="0" distR="0" wp14:anchorId="5A4A3C00" wp14:editId="593B7DE9">
+            <wp:extent cx="5612130" cy="3535045"/>
+            <wp:effectExtent l="0" t="0" r="7620" b="8255"/>
+            <wp:docPr id="1849899404" name="Imagen 1" descr="Texto&#10;&#10;Descripción generada automáticamente"/>
+            <wp:cNvGraphicFramePr>
+              <a:graphicFrameLocks xmlns:a="http://schemas.openxmlformats.org/drawingml/2006/main" noChangeAspect="1"/>
+            </wp:cNvGraphicFramePr>
+            <a:graphic xmlns:a="http://schemas.openxmlformats.org/drawingml/2006/main">
+              <a:graphicData uri="http://schemas.openxmlformats.org/drawingml/2006/picture">
+                <pic:pic xmlns:pic="http://schemas.openxmlformats.org/drawingml/2006/picture">
+                  <pic:nvPicPr>
+                    <pic:cNvPr id="1849899404" name="Imagen 1" descr="Texto&#10;&#10;Descripción generada automáticamente"/>
+                    <pic:cNvPicPr/>
+                  </pic:nvPicPr>
+                  <pic:blipFill>
+                    <a:blip r:embed="rId10"/>
+                    <a:stretch>
+                      <a:fillRect/>
+                    </a:stretch>
+                  </pic:blipFill>
+                  <pic:spPr>
+                    <a:xfrm>
+                      <a:off x="0" y="0"/>
+                      <a:ext cx="5612130" cy="3535045"/>
+                    </a:xfrm>
+                    <a:prstGeom prst="rect">
+                      <a:avLst/>
+                    </a:prstGeom>
+                  </pic:spPr>
+                </pic:pic>
+              </a:graphicData>
+            </a:graphic>
+          </wp:inline>
+        </w:drawing>
+      </w:r>
+    </w:p>
+    <w:p>
+      <w:pPr>
+        <w:jc w:val="center"/>
+        <w:rPr>
+          <w:b/>
+          <w:bCs/>
+          <w:color w:val="FF0000"/>
+          <w:sz w:val="32"/>
+          <w:szCs w:val="32"/>
+        </w:rPr>
+      </w:pPr>
+      <w:r>
+        <w:rPr>
+          <w:b/>
+          <w:bCs/>
+          <w:color w:val="FF0000"/>
+          <w:sz w:val="32"/>
+          <w:szCs w:val="32"/>
+        </w:rPr>
+        <w:lastRenderedPageBreak/>
+        <w:drawing>
+          <wp:inline distT="0" distB="0" distL="0" distR="0" wp14:anchorId="29E64A23" wp14:editId="0600B03F">
+            <wp:extent cx="5612130" cy="531495"/>
+            <wp:effectExtent l="0" t="0" r="7620" b="1905"/>
+            <wp:docPr id="1974426869" name="Imagen 1"/>
+            <wp:cNvGraphicFramePr>
+              <a:graphicFrameLocks xmlns:a="http://schemas.openxmlformats.org/drawingml/2006/main" noChangeAspect="1"/>
+            </wp:cNvGraphicFramePr>
+            <a:graphic xmlns:a="http://schemas.openxmlformats.org/drawingml/2006/main">
+              <a:graphicData uri="http://schemas.openxmlformats.org/drawingml/2006/picture">
+                <pic:pic xmlns:pic="http://schemas.openxmlformats.org/drawingml/2006/picture">
+                  <pic:nvPicPr>
+                    <pic:cNvPr id="1974426869" name=""/>
+                    <pic:cNvPicPr/>
+                  </pic:nvPicPr>
+                  <pic:blipFill>
+                    <a:blip r:embed="rId11"/>
+                    <a:stretch>
+                      <a:fillRect/>
+                    </a:stretch>
+                  </pic:blipFill>
+                  <pic:spPr>
+                    <a:xfrm>
+                      <a:off x="0" y="0"/>
+                      <a:ext cx="5612130" cy="531495"/>
+                    </a:xfrm>
+                    <a:prstGeom prst="rect">
+                      <a:avLst/>
+                    </a:prstGeom>
+                  </pic:spPr>
+                </pic:pic>
+              </a:graphicData>
+            </a:graphic>
+          </wp:inline>
+        </w:drawing>
+      </w:r>
+    </w:p>
+    <w:p>
+      <w:pPr>
+        <w:rPr>
+          <w:b/>
+          <w:bCs/>
+          <w:color w:val="000000" w:themeColor="text1"/>
+          <w:sz w:val="32"/>
+          <w:szCs w:val="32"/>
+        </w:rPr>
+      </w:pPr>
+      <w:r>
+        <w:rPr>
+          <w:b/>
+          <w:bCs/>
+          <w:color w:val="000000" w:themeColor="text1"/>
+          <w:sz w:val="32"/>
+          <w:szCs w:val="32"/>
+        </w:rPr>
+        <w:t>Parte 5</w:t>
+      </w:r>
+    </w:p>
+    <w:p>
+      <w:pPr>
+        <w:jc w:val="center"/>
+        <w:rPr>
+          <w:b/>
+          <w:bCs/>
+          <w:color w:val="FF0000"/>
+          <w:sz w:val="32"/>
+          <w:szCs w:val="32"/>
+        </w:rPr>
+      </w:pPr>
+      <w:r>
+        <w:rPr>
+          <w:b/>
+          <w:bCs/>
+          <w:color w:val="FF0000"/>
+          <w:sz w:val="32"/>
+          <w:szCs w:val="32"/>
+        </w:rPr>
+        <w:drawing>
+          <wp:inline distT="0" distB="0" distL="0" distR="0" wp14:anchorId="29459B33" wp14:editId="4CD3D9CF">
+            <wp:extent cx="5612130" cy="3094990"/>
+            <wp:effectExtent l="0" t="0" r="7620" b="0"/>
+            <wp:docPr id="2129387940" name="Imagen 1" descr="Texto&#10;&#10;Descripción generada automáticamente"/>
+            <wp:cNvGraphicFramePr>
+              <a:graphicFrameLocks xmlns:a="http://schemas.openxmlformats.org/drawingml/2006/main" noChangeAspect="1"/>
+            </wp:cNvGraphicFramePr>
+            <a:graphic xmlns:a="http://schemas.openxmlformats.org/drawingml/2006/main">
+              <a:graphicData uri="http://schemas.openxmlformats.org/drawingml/2006/picture">
+                <pic:pic xmlns:pic="http://schemas.openxmlformats.org/drawingml/2006/picture">
+                  <pic:nvPicPr>
+                    <pic:cNvPr id="2129387940" name="Imagen 1" descr="Texto&#10;&#10;Descripción generada automáticamente"/>
+                    <pic:cNvPicPr/>
+                  </pic:nvPicPr>
+                  <pic:blipFill>
+                    <a:blip r:embed="rId12"/>
+                    <a:stretch>
+                      <a:fillRect/>
+                    </a:stretch>
+                  </pic:blipFill>
+                  <pic:spPr>
+                    <a:xfrm>
+                      <a:off x="0" y="0"/>
+                      <a:ext cx="5612130" cy="3094990"/>
+                    </a:xfrm>
+                    <a:prstGeom prst="rect">
+                      <a:avLst/>
+                    </a:prstGeom>
+                  </pic:spPr>
+                </pic:pic>
+              </a:graphicData>
+            </a:graphic>
+          </wp:inline>
+        </w:drawing>
+      </w:r>
+    </w:p>
+    <w:p>
+      <w:pPr>
+        <w:jc w:val="center"/>
+        <w:rPr>
+          <w:b/>
+          <w:bCs/>
+          <w:color w:val="FF0000"/>
+          <w:sz w:val="32"/>
+          <w:szCs w:val="32"/>
+        </w:rPr>
+      </w:pPr>
+      <w:r>
+        <w:rPr>
+          <w:b/>
+          <w:bCs/>
+          <w:color w:val="FF0000"/>
+          <w:sz w:val="32"/>
+          <w:szCs w:val="32"/>
+        </w:rPr>
+        <w:drawing>
+          <wp:inline distT="0" distB="0" distL="0" distR="0" wp14:anchorId="2C8D5B84" wp14:editId="0B001B1B">
+            <wp:extent cx="5612130" cy="1157605"/>
+            <wp:effectExtent l="0" t="0" r="7620" b="4445"/>
+            <wp:docPr id="898641101" name="Imagen 1" descr="Texto&#10;&#10;Descripción generada automáticamente"/>
+            <wp:cNvGraphicFramePr>
+              <a:graphicFrameLocks xmlns:a="http://schemas.openxmlformats.org/drawingml/2006/main" noChangeAspect="1"/>
+            </wp:cNvGraphicFramePr>
+            <a:graphic xmlns:a="http://schemas.openxmlformats.org/drawingml/2006/main">
+              <a:graphicData uri="http://schemas.openxmlformats.org/drawingml/2006/picture">
+                <pic:pic xmlns:pic="http://schemas.openxmlformats.org/drawingml/2006/picture">
+                  <pic:nvPicPr>
+                    <pic:cNvPr id="898641101" name="Imagen 1" descr="Texto&#10;&#10;Descripción generada automáticamente"/>
+                    <pic:cNvPicPr/>
+                  </pic:nvPicPr>
+                  <pic:blipFill>
+                    <a:blip r:embed="rId13"/>
+                    <a:stretch>
+                      <a:fillRect/>
+                    </a:stretch>
+                  </pic:blipFill>
+                  <pic:spPr>
+                    <a:xfrm>
+                      <a:off x="0" y="0"/>
+                      <a:ext cx="5612130" cy="1157605"/>
+                    </a:xfrm>
+                    <a:prstGeom prst="rect">
+                      <a:avLst/>
+                    </a:prstGeom>
+                  </pic:spPr>
+                </pic:pic>
+              </a:graphicData>
+            </a:graphic>
+          </wp:inline>
+        </w:drawing>
+      </w:r>
+    </w:p>
+    <w:p>
+      <w:pPr>
+        <w:rPr>
+          <w:b/>
+          <w:bCs/>
+          <w:color w:val="000000" w:themeColor="text1"/>
+          <w:sz w:val="32"/>
+          <w:szCs w:val="32"/>
+        </w:rPr>
+      </w:pPr>
+      <w:r>
+        <w:rPr>
+          <w:b/>
+          <w:bCs/>
+          <w:color w:val="000000" w:themeColor="text1"/>
+          <w:sz w:val="32"/>
+          <w:szCs w:val="32"/>
+        </w:rPr>
+        <w:t xml:space="preserve">PARTE 6 </w:t>
+      </w:r>
+      <w:r>
+        <w:rPr>
+          <w:b/>
+          <w:bCs/>
+          <w:color w:val="000000" w:themeColor="text1"/>
+          <w:sz w:val="32"/>
+          <w:szCs w:val="32"/>
+        </w:rPr>
+        <w:t>–</w:t>
+      </w:r>
+      <w:r>
+        <w:rPr>
+          <w:b/>
+          <w:bCs/>
+          <w:color w:val="000000" w:themeColor="text1"/>
+          <w:sz w:val="32"/>
+          <w:szCs w:val="32"/>
+        </w:rPr>
+        <w:t xml:space="preserve"> GET</w:t>
+      </w:r>
+    </w:p>
+    <w:p>
+      <w:pPr>
+        <w:rPr>
+          <w:b/>
+          <w:bCs/>
+          <w:color w:val="000000" w:themeColor="text1"/>
+          <w:sz w:val="32"/>
+          <w:szCs w:val="32"/>
+        </w:rPr>
+      </w:pPr>
+      <w:r>
+        <w:rPr>
+          <w:b/>
+          <w:bCs/>
+          <w:color w:val="000000" w:themeColor="text1"/>
+          <w:sz w:val="32"/>
+          <w:szCs w:val="32"/>
+        </w:rPr>
+        <w:lastRenderedPageBreak/>
+        <w:drawing>
+          <wp:inline distT="0" distB="0" distL="0" distR="0" wp14:anchorId="05F8B33D" wp14:editId="7B132246">
+            <wp:extent cx="5612130" cy="2701290"/>
+            <wp:effectExtent l="0" t="0" r="7620" b="3810"/>
+            <wp:docPr id="35541473" name="Imagen 1"/>
+            <wp:cNvGraphicFramePr>
+              <a:graphicFrameLocks xmlns:a="http://schemas.openxmlformats.org/drawingml/2006/main" noChangeAspect="1"/>
+            </wp:cNvGraphicFramePr>
+            <a:graphic xmlns:a="http://schemas.openxmlformats.org/drawingml/2006/main">
+              <a:graphicData uri="http://schemas.openxmlformats.org/drawingml/2006/picture">
+                <pic:pic xmlns:pic="http://schemas.openxmlformats.org/drawingml/2006/picture">
+                  <pic:nvPicPr>
+                    <pic:cNvPr id="35541473" name=""/>
+                    <pic:cNvPicPr/>
+                  </pic:nvPicPr>
+                  <pic:blipFill>
+                    <a:blip r:embed="rId14"/>
+                    <a:stretch>
+                      <a:fillRect/>
+                    </a:stretch>
+                  </pic:blipFill>
+                  <pic:spPr>
+                    <a:xfrm>
+                      <a:off x="0" y="0"/>
+                      <a:ext cx="5612130" cy="2701290"/>
+                    </a:xfrm>
+                    <a:prstGeom prst="rect">
+                      <a:avLst/>
+                    </a:prstGeom>
+                  </pic:spPr>
+                </pic:pic>
+              </a:graphicData>
+            </a:graphic>
+          </wp:inline>
+        </w:drawing>
+      </w:r>
+    </w:p>
+    <w:p>
+      <w:pPr>
+        <w:rPr>
+          <w:b/>
+          <w:bCs/>
+          <w:color w:val="000000" w:themeColor="text1"/>
+          <w:sz w:val="32"/>
+          <w:szCs w:val="32"/>
+        </w:rPr>
+      </w:pPr>
+      <w:r>
+        <w:rPr>
+          <w:b/>
+          <w:bCs/>
+          <w:color w:val="000000" w:themeColor="text1"/>
+          <w:sz w:val="32"/>
+          <w:szCs w:val="32"/>
+        </w:rPr>
+        <w:drawing>
+          <wp:inline distT="0" distB="0" distL="0" distR="0" wp14:anchorId="1FEB9530" wp14:editId="0DC4AD7A">
+            <wp:extent cx="5058481" cy="1228896"/>
+            <wp:effectExtent l="0" t="0" r="8890" b="9525"/>
+            <wp:docPr id="1171078903" name="Imagen 1" descr="Texto&#10;&#10;Descripción generada automáticamente"/>
+            <wp:cNvGraphicFramePr>
+              <a:graphicFrameLocks xmlns:a="http://schemas.openxmlformats.org/drawingml/2006/main" noChangeAspect="1"/>
+            </wp:cNvGraphicFramePr>
+            <a:graphic xmlns:a="http://schemas.openxmlformats.org/drawingml/2006/main">
+              <a:graphicData uri="http://schemas.openxmlformats.org/drawingml/2006/picture">
+                <pic:pic xmlns:pic="http://schemas.openxmlformats.org/drawingml/2006/picture">
+                  <pic:nvPicPr>
+                    <pic:cNvPr id="1171078903" name="Imagen 1" descr="Texto&#10;&#10;Descripción generada automáticamente"/>
+                    <pic:cNvPicPr/>
+                  </pic:nvPicPr>
+                  <pic:blipFill>
+                    <a:blip r:embed="rId15"/>
+                    <a:stretch>
+                      <a:fillRect/>
+                    </a:stretch>
+                  </pic:blipFill>
+                  <pic:spPr>
+                    <a:xfrm>
+                      <a:off x="0" y="0"/>
+                      <a:ext cx="5058481" cy="1228896"/>
+                    </a:xfrm>
+                    <a:prstGeom prst="rect">
+                      <a:avLst/>
+                    </a:prstGeom>
+                  </pic:spPr>
+                </pic:pic>
+              </a:graphicData>
+            </a:graphic>
+          </wp:inline>
+        </w:drawing>
+      </w:r>
+    </w:p>
+    <w:p>
+      <w:pPr>
+        <w:rPr>
+          <w:b/>
+          <w:bCs/>
+          <w:color w:val="000000" w:themeColor="text1"/>
+          <w:sz w:val="32"/>
+          <w:szCs w:val="32"/>
+        </w:rPr>
+      </w:pPr>
+    </w:p>
+    <w:p>
+      <w:pPr>
+        <w:rPr>
+          <w:b/>
+          <w:bCs/>
+          <w:color w:val="000000" w:themeColor="text1"/>
+          <w:sz w:val="32"/>
+          <w:szCs w:val="32"/>
+        </w:rPr>
+      </w:pPr>
+    </w:p>
+    <w:p>
+      <w:pPr>
+        <w:rPr>
+          <w:b/>
+          <w:bCs/>
+          <w:color w:val="000000" w:themeColor="text1"/>
+          <w:sz w:val="32"/>
+          <w:szCs w:val="32"/>
+        </w:rPr>
+      </w:pPr>
+    </w:p>
+    <w:p>
+      <w:pPr>
+        <w:rPr>
+          <w:b/>
+          <w:bCs/>
+          <w:color w:val="000000" w:themeColor="text1"/>
+          <w:sz w:val="32"/>
+          <w:szCs w:val="32"/>
+        </w:rPr>
+      </w:pPr>
+    </w:p>
+    <w:p>
+      <w:pPr>
+        <w:rPr>
+          <w:b/>
+          <w:bCs/>
+          <w:color w:val="000000" w:themeColor="text1"/>
+          <w:sz w:val="32"/>
+          <w:szCs w:val="32"/>
+        </w:rPr>
+      </w:pPr>
+    </w:p>
+    <w:p>
+      <w:pPr>
+        <w:rPr>
+          <w:b/>
+          <w:bCs/>
+          <w:color w:val="000000" w:themeColor="text1"/>
+          <w:sz w:val="32"/>
+          <w:szCs w:val="32"/>
+        </w:rPr>
+      </w:pPr>
+    </w:p>
+    <w:p>
+      <w:pPr>
+        <w:rPr>
+          <w:b/>
+          <w:bCs/>
+          <w:color w:val="000000" w:themeColor="text1"/>
           <w:sz w:val="32"/>
           <w:szCs w:val="32"/>
         </w:rPr>

</xml_diff>

<commit_message>
Reto repaso - Parte 6 - PUT
</commit_message>
<xml_diff>
--- a/Repaso Modulo 3/Reto 37/Evidencia/EVIDENCIAS RETO 37.docx
+++ b/Repaso Modulo 3/Reto 37/Evidencia/EVIDENCIAS RETO 37.docx
@@ -837,6 +837,16 @@
           <w:szCs w:val="32"/>
         </w:rPr>
       </w:pPr>
+      <w:r>
+        <w:rPr>
+          <w:b/>
+          <w:bCs/>
+          <w:color w:val="000000" w:themeColor="text1"/>
+          <w:sz w:val="32"/>
+          <w:szCs w:val="32"/>
+        </w:rPr>
+        <w:t>PARTE 6 – POST</w:t>
+      </w:r>
     </w:p>
     <w:p>
       <w:pPr>
@@ -848,6 +858,50 @@
           <w:szCs w:val="32"/>
         </w:rPr>
       </w:pPr>
+      <w:r>
+        <w:rPr>
+          <w:b/>
+          <w:bCs/>
+          <w:color w:val="000000" w:themeColor="text1"/>
+          <w:sz w:val="32"/>
+          <w:szCs w:val="32"/>
+        </w:rPr>
+        <w:drawing>
+          <wp:inline distT="0" distB="0" distL="0" distR="0" wp14:anchorId="57F4A6D3" wp14:editId="15D97716">
+            <wp:extent cx="5612130" cy="273050"/>
+            <wp:effectExtent l="0" t="0" r="7620" b="0"/>
+            <wp:docPr id="490575964" name="Imagen 1"/>
+            <wp:cNvGraphicFramePr>
+              <a:graphicFrameLocks xmlns:a="http://schemas.openxmlformats.org/drawingml/2006/main" noChangeAspect="1"/>
+            </wp:cNvGraphicFramePr>
+            <a:graphic xmlns:a="http://schemas.openxmlformats.org/drawingml/2006/main">
+              <a:graphicData uri="http://schemas.openxmlformats.org/drawingml/2006/picture">
+                <pic:pic xmlns:pic="http://schemas.openxmlformats.org/drawingml/2006/picture">
+                  <pic:nvPicPr>
+                    <pic:cNvPr id="490575964" name=""/>
+                    <pic:cNvPicPr/>
+                  </pic:nvPicPr>
+                  <pic:blipFill>
+                    <a:blip r:embed="rId16"/>
+                    <a:stretch>
+                      <a:fillRect/>
+                    </a:stretch>
+                  </pic:blipFill>
+                  <pic:spPr>
+                    <a:xfrm>
+                      <a:off x="0" y="0"/>
+                      <a:ext cx="5612130" cy="273050"/>
+                    </a:xfrm>
+                    <a:prstGeom prst="rect">
+                      <a:avLst/>
+                    </a:prstGeom>
+                  </pic:spPr>
+                </pic:pic>
+              </a:graphicData>
+            </a:graphic>
+          </wp:inline>
+        </w:drawing>
+      </w:r>
     </w:p>
     <w:p>
       <w:pPr>
@@ -859,6 +913,50 @@
           <w:szCs w:val="32"/>
         </w:rPr>
       </w:pPr>
+      <w:r>
+        <w:rPr>
+          <w:b/>
+          <w:bCs/>
+          <w:color w:val="000000" w:themeColor="text1"/>
+          <w:sz w:val="32"/>
+          <w:szCs w:val="32"/>
+        </w:rPr>
+        <w:drawing>
+          <wp:inline distT="0" distB="0" distL="0" distR="0" wp14:anchorId="22950B9A" wp14:editId="36663483">
+            <wp:extent cx="5612130" cy="2915285"/>
+            <wp:effectExtent l="0" t="0" r="7620" b="0"/>
+            <wp:docPr id="565496357" name="Imagen 1" descr="Texto&#10;&#10;Descripción generada automáticamente"/>
+            <wp:cNvGraphicFramePr>
+              <a:graphicFrameLocks xmlns:a="http://schemas.openxmlformats.org/drawingml/2006/main" noChangeAspect="1"/>
+            </wp:cNvGraphicFramePr>
+            <a:graphic xmlns:a="http://schemas.openxmlformats.org/drawingml/2006/main">
+              <a:graphicData uri="http://schemas.openxmlformats.org/drawingml/2006/picture">
+                <pic:pic xmlns:pic="http://schemas.openxmlformats.org/drawingml/2006/picture">
+                  <pic:nvPicPr>
+                    <pic:cNvPr id="565496357" name="Imagen 1" descr="Texto&#10;&#10;Descripción generada automáticamente"/>
+                    <pic:cNvPicPr/>
+                  </pic:nvPicPr>
+                  <pic:blipFill>
+                    <a:blip r:embed="rId17"/>
+                    <a:stretch>
+                      <a:fillRect/>
+                    </a:stretch>
+                  </pic:blipFill>
+                  <pic:spPr>
+                    <a:xfrm>
+                      <a:off x="0" y="0"/>
+                      <a:ext cx="5612130" cy="2915285"/>
+                    </a:xfrm>
+                    <a:prstGeom prst="rect">
+                      <a:avLst/>
+                    </a:prstGeom>
+                  </pic:spPr>
+                </pic:pic>
+              </a:graphicData>
+            </a:graphic>
+          </wp:inline>
+        </w:drawing>
+      </w:r>
     </w:p>
     <w:p>
       <w:pPr>
@@ -870,6 +968,16 @@
           <w:szCs w:val="32"/>
         </w:rPr>
       </w:pPr>
+      <w:r>
+        <w:rPr>
+          <w:b/>
+          <w:bCs/>
+          <w:color w:val="000000" w:themeColor="text1"/>
+          <w:sz w:val="32"/>
+          <w:szCs w:val="32"/>
+        </w:rPr>
+        <w:t>PARTE 6 – PUT</w:t>
+      </w:r>
     </w:p>
     <w:p>
       <w:pPr>
@@ -881,6 +989,51 @@
           <w:szCs w:val="32"/>
         </w:rPr>
       </w:pPr>
+      <w:r>
+        <w:rPr>
+          <w:b/>
+          <w:bCs/>
+          <w:color w:val="000000" w:themeColor="text1"/>
+          <w:sz w:val="32"/>
+          <w:szCs w:val="32"/>
+        </w:rPr>
+        <w:lastRenderedPageBreak/>
+        <w:drawing>
+          <wp:inline distT="0" distB="0" distL="0" distR="0" wp14:anchorId="05BF046D" wp14:editId="533A11FC">
+            <wp:extent cx="5612130" cy="296545"/>
+            <wp:effectExtent l="0" t="0" r="7620" b="8255"/>
+            <wp:docPr id="1851074130" name="Imagen 1"/>
+            <wp:cNvGraphicFramePr>
+              <a:graphicFrameLocks xmlns:a="http://schemas.openxmlformats.org/drawingml/2006/main" noChangeAspect="1"/>
+            </wp:cNvGraphicFramePr>
+            <a:graphic xmlns:a="http://schemas.openxmlformats.org/drawingml/2006/main">
+              <a:graphicData uri="http://schemas.openxmlformats.org/drawingml/2006/picture">
+                <pic:pic xmlns:pic="http://schemas.openxmlformats.org/drawingml/2006/picture">
+                  <pic:nvPicPr>
+                    <pic:cNvPr id="1851074130" name=""/>
+                    <pic:cNvPicPr/>
+                  </pic:nvPicPr>
+                  <pic:blipFill>
+                    <a:blip r:embed="rId18"/>
+                    <a:stretch>
+                      <a:fillRect/>
+                    </a:stretch>
+                  </pic:blipFill>
+                  <pic:spPr>
+                    <a:xfrm>
+                      <a:off x="0" y="0"/>
+                      <a:ext cx="5612130" cy="296545"/>
+                    </a:xfrm>
+                    <a:prstGeom prst="rect">
+                      <a:avLst/>
+                    </a:prstGeom>
+                  </pic:spPr>
+                </pic:pic>
+              </a:graphicData>
+            </a:graphic>
+          </wp:inline>
+        </w:drawing>
+      </w:r>
     </w:p>
     <w:p>
       <w:pPr>
@@ -892,17 +1045,50 @@
           <w:szCs w:val="32"/>
         </w:rPr>
       </w:pPr>
-    </w:p>
-    <w:p>
-      <w:pPr>
-        <w:rPr>
-          <w:b/>
-          <w:bCs/>
-          <w:color w:val="000000" w:themeColor="text1"/>
-          <w:sz w:val="32"/>
-          <w:szCs w:val="32"/>
-        </w:rPr>
-      </w:pPr>
+      <w:r>
+        <w:rPr>
+          <w:b/>
+          <w:bCs/>
+          <w:color w:val="000000" w:themeColor="text1"/>
+          <w:sz w:val="32"/>
+          <w:szCs w:val="32"/>
+        </w:rPr>
+        <w:drawing>
+          <wp:inline distT="0" distB="0" distL="0" distR="0" wp14:anchorId="4DD3C37D" wp14:editId="0E31B8BA">
+            <wp:extent cx="5612130" cy="3094355"/>
+            <wp:effectExtent l="0" t="0" r="7620" b="0"/>
+            <wp:docPr id="1577043378" name="Imagen 1" descr="Texto&#10;&#10;Descripción generada automáticamente"/>
+            <wp:cNvGraphicFramePr>
+              <a:graphicFrameLocks xmlns:a="http://schemas.openxmlformats.org/drawingml/2006/main" noChangeAspect="1"/>
+            </wp:cNvGraphicFramePr>
+            <a:graphic xmlns:a="http://schemas.openxmlformats.org/drawingml/2006/main">
+              <a:graphicData uri="http://schemas.openxmlformats.org/drawingml/2006/picture">
+                <pic:pic xmlns:pic="http://schemas.openxmlformats.org/drawingml/2006/picture">
+                  <pic:nvPicPr>
+                    <pic:cNvPr id="1577043378" name="Imagen 1" descr="Texto&#10;&#10;Descripción generada automáticamente"/>
+                    <pic:cNvPicPr/>
+                  </pic:nvPicPr>
+                  <pic:blipFill>
+                    <a:blip r:embed="rId19"/>
+                    <a:stretch>
+                      <a:fillRect/>
+                    </a:stretch>
+                  </pic:blipFill>
+                  <pic:spPr>
+                    <a:xfrm>
+                      <a:off x="0" y="0"/>
+                      <a:ext cx="5612130" cy="3094355"/>
+                    </a:xfrm>
+                    <a:prstGeom prst="rect">
+                      <a:avLst/>
+                    </a:prstGeom>
+                  </pic:spPr>
+                </pic:pic>
+              </a:graphicData>
+            </a:graphic>
+          </wp:inline>
+        </w:drawing>
+      </w:r>
     </w:p>
     <w:sectPr>
       <w:pgSz w:w="12240" w:h="15840"/>

</xml_diff>

<commit_message>
Reto Repaso 2 - Parte 4
</commit_message>
<xml_diff>
--- a/Repaso Modulo 3/Reto 37/Evidencia/EVIDENCIAS RETO 37.docx
+++ b/Repaso Modulo 3/Reto 37/Evidencia/EVIDENCIAS RETO 37.docx
@@ -1078,6 +1078,487 @@
                     <a:xfrm>
                       <a:off x="0" y="0"/>
                       <a:ext cx="5612130" cy="3094355"/>
+                    </a:xfrm>
+                    <a:prstGeom prst="rect">
+                      <a:avLst/>
+                    </a:prstGeom>
+                  </pic:spPr>
+                </pic:pic>
+              </a:graphicData>
+            </a:graphic>
+          </wp:inline>
+        </w:drawing>
+      </w:r>
+    </w:p>
+    <w:p>
+      <w:pPr>
+        <w:rPr>
+          <w:b/>
+          <w:bCs/>
+          <w:color w:val="000000" w:themeColor="text1"/>
+          <w:sz w:val="32"/>
+          <w:szCs w:val="32"/>
+        </w:rPr>
+      </w:pPr>
+      <w:r>
+        <w:rPr>
+          <w:b/>
+          <w:bCs/>
+          <w:color w:val="000000" w:themeColor="text1"/>
+          <w:sz w:val="32"/>
+          <w:szCs w:val="32"/>
+        </w:rPr>
+        <w:br w:type="page"/>
+      </w:r>
+    </w:p>
+    <w:p>
+      <w:pPr>
+        <w:jc w:val="center"/>
+        <w:rPr>
+          <w:b/>
+          <w:bCs/>
+          <w:color w:val="FF0000"/>
+          <w:sz w:val="32"/>
+          <w:szCs w:val="32"/>
+        </w:rPr>
+      </w:pPr>
+      <w:r>
+        <w:rPr>
+          <w:b/>
+          <w:bCs/>
+          <w:color w:val="FF0000"/>
+          <w:sz w:val="32"/>
+          <w:szCs w:val="32"/>
+        </w:rPr>
+        <w:lastRenderedPageBreak/>
+        <w:t>REPASO PARTE 2</w:t>
+      </w:r>
+    </w:p>
+    <w:p>
+      <w:pPr>
+        <w:rPr>
+          <w:b/>
+          <w:bCs/>
+          <w:color w:val="000000" w:themeColor="text1"/>
+          <w:sz w:val="32"/>
+          <w:szCs w:val="32"/>
+        </w:rPr>
+      </w:pPr>
+      <w:r>
+        <w:rPr>
+          <w:b/>
+          <w:bCs/>
+          <w:color w:val="000000" w:themeColor="text1"/>
+          <w:sz w:val="32"/>
+          <w:szCs w:val="32"/>
+        </w:rPr>
+        <w:t>Parte 1 – 2 y 3</w:t>
+      </w:r>
+    </w:p>
+    <w:p>
+      <w:pPr>
+        <w:rPr>
+          <w:b/>
+          <w:bCs/>
+          <w:color w:val="000000" w:themeColor="text1"/>
+          <w:sz w:val="32"/>
+          <w:szCs w:val="32"/>
+        </w:rPr>
+      </w:pPr>
+      <w:r>
+        <w:rPr>
+          <w:b/>
+          <w:bCs/>
+          <w:color w:val="000000" w:themeColor="text1"/>
+          <w:sz w:val="32"/>
+          <w:szCs w:val="32"/>
+        </w:rPr>
+        <w:drawing>
+          <wp:inline distT="0" distB="0" distL="0" distR="0" wp14:anchorId="2854FF0F" wp14:editId="43D07DE5">
+            <wp:extent cx="5612130" cy="358140"/>
+            <wp:effectExtent l="0" t="0" r="7620" b="3810"/>
+            <wp:docPr id="410629625" name="Imagen 1"/>
+            <wp:cNvGraphicFramePr>
+              <a:graphicFrameLocks xmlns:a="http://schemas.openxmlformats.org/drawingml/2006/main" noChangeAspect="1"/>
+            </wp:cNvGraphicFramePr>
+            <a:graphic xmlns:a="http://schemas.openxmlformats.org/drawingml/2006/main">
+              <a:graphicData uri="http://schemas.openxmlformats.org/drawingml/2006/picture">
+                <pic:pic xmlns:pic="http://schemas.openxmlformats.org/drawingml/2006/picture">
+                  <pic:nvPicPr>
+                    <pic:cNvPr id="410629625" name=""/>
+                    <pic:cNvPicPr/>
+                  </pic:nvPicPr>
+                  <pic:blipFill>
+                    <a:blip r:embed="rId20"/>
+                    <a:stretch>
+                      <a:fillRect/>
+                    </a:stretch>
+                  </pic:blipFill>
+                  <pic:spPr>
+                    <a:xfrm>
+                      <a:off x="0" y="0"/>
+                      <a:ext cx="5612130" cy="358140"/>
+                    </a:xfrm>
+                    <a:prstGeom prst="rect">
+                      <a:avLst/>
+                    </a:prstGeom>
+                  </pic:spPr>
+                </pic:pic>
+              </a:graphicData>
+            </a:graphic>
+          </wp:inline>
+        </w:drawing>
+      </w:r>
+    </w:p>
+    <w:p>
+      <w:pPr>
+        <w:rPr>
+          <w:b/>
+          <w:bCs/>
+          <w:color w:val="000000" w:themeColor="text1"/>
+          <w:sz w:val="32"/>
+          <w:szCs w:val="32"/>
+        </w:rPr>
+      </w:pPr>
+      <w:r>
+        <w:rPr>
+          <w:b/>
+          <w:bCs/>
+          <w:color w:val="000000" w:themeColor="text1"/>
+          <w:sz w:val="32"/>
+          <w:szCs w:val="32"/>
+        </w:rPr>
+        <w:drawing>
+          <wp:inline distT="0" distB="0" distL="0" distR="0" wp14:anchorId="51698C9A" wp14:editId="69B36131">
+            <wp:extent cx="5612130" cy="1675130"/>
+            <wp:effectExtent l="0" t="0" r="7620" b="1270"/>
+            <wp:docPr id="1713723558" name="Imagen 1" descr="Interfaz de usuario gráfica, Texto, Aplicación&#10;&#10;Descripción generada automáticamente"/>
+            <wp:cNvGraphicFramePr>
+              <a:graphicFrameLocks xmlns:a="http://schemas.openxmlformats.org/drawingml/2006/main" noChangeAspect="1"/>
+            </wp:cNvGraphicFramePr>
+            <a:graphic xmlns:a="http://schemas.openxmlformats.org/drawingml/2006/main">
+              <a:graphicData uri="http://schemas.openxmlformats.org/drawingml/2006/picture">
+                <pic:pic xmlns:pic="http://schemas.openxmlformats.org/drawingml/2006/picture">
+                  <pic:nvPicPr>
+                    <pic:cNvPr id="1713723558" name="Imagen 1" descr="Interfaz de usuario gráfica, Texto, Aplicación&#10;&#10;Descripción generada automáticamente"/>
+                    <pic:cNvPicPr/>
+                  </pic:nvPicPr>
+                  <pic:blipFill>
+                    <a:blip r:embed="rId21"/>
+                    <a:stretch>
+                      <a:fillRect/>
+                    </a:stretch>
+                  </pic:blipFill>
+                  <pic:spPr>
+                    <a:xfrm>
+                      <a:off x="0" y="0"/>
+                      <a:ext cx="5612130" cy="1675130"/>
+                    </a:xfrm>
+                    <a:prstGeom prst="rect">
+                      <a:avLst/>
+                    </a:prstGeom>
+                  </pic:spPr>
+                </pic:pic>
+              </a:graphicData>
+            </a:graphic>
+          </wp:inline>
+        </w:drawing>
+      </w:r>
+    </w:p>
+    <w:p>
+      <w:pPr>
+        <w:rPr>
+          <w:b/>
+          <w:bCs/>
+          <w:color w:val="000000" w:themeColor="text1"/>
+          <w:sz w:val="32"/>
+          <w:szCs w:val="32"/>
+        </w:rPr>
+      </w:pPr>
+      <w:r>
+        <w:rPr>
+          <w:b/>
+          <w:bCs/>
+          <w:color w:val="000000" w:themeColor="text1"/>
+          <w:sz w:val="32"/>
+          <w:szCs w:val="32"/>
+        </w:rPr>
+        <w:drawing>
+          <wp:inline distT="0" distB="0" distL="0" distR="0" wp14:anchorId="60A1653B" wp14:editId="14CD7087">
+            <wp:extent cx="5612130" cy="963295"/>
+            <wp:effectExtent l="0" t="0" r="7620" b="8255"/>
+            <wp:docPr id="1683950268" name="Imagen 1" descr="Texto&#10;&#10;Descripción generada automáticamente"/>
+            <wp:cNvGraphicFramePr>
+              <a:graphicFrameLocks xmlns:a="http://schemas.openxmlformats.org/drawingml/2006/main" noChangeAspect="1"/>
+            </wp:cNvGraphicFramePr>
+            <a:graphic xmlns:a="http://schemas.openxmlformats.org/drawingml/2006/main">
+              <a:graphicData uri="http://schemas.openxmlformats.org/drawingml/2006/picture">
+                <pic:pic xmlns:pic="http://schemas.openxmlformats.org/drawingml/2006/picture">
+                  <pic:nvPicPr>
+                    <pic:cNvPr id="1683950268" name="Imagen 1" descr="Texto&#10;&#10;Descripción generada automáticamente"/>
+                    <pic:cNvPicPr/>
+                  </pic:nvPicPr>
+                  <pic:blipFill>
+                    <a:blip r:embed="rId22"/>
+                    <a:stretch>
+                      <a:fillRect/>
+                    </a:stretch>
+                  </pic:blipFill>
+                  <pic:spPr>
+                    <a:xfrm>
+                      <a:off x="0" y="0"/>
+                      <a:ext cx="5612130" cy="963295"/>
+                    </a:xfrm>
+                    <a:prstGeom prst="rect">
+                      <a:avLst/>
+                    </a:prstGeom>
+                  </pic:spPr>
+                </pic:pic>
+              </a:graphicData>
+            </a:graphic>
+          </wp:inline>
+        </w:drawing>
+      </w:r>
+    </w:p>
+    <w:p>
+      <w:pPr>
+        <w:rPr>
+          <w:b/>
+          <w:bCs/>
+          <w:color w:val="000000" w:themeColor="text1"/>
+          <w:sz w:val="32"/>
+          <w:szCs w:val="32"/>
+        </w:rPr>
+      </w:pPr>
+      <w:r>
+        <w:rPr>
+          <w:b/>
+          <w:bCs/>
+          <w:color w:val="000000" w:themeColor="text1"/>
+          <w:sz w:val="32"/>
+          <w:szCs w:val="32"/>
+        </w:rPr>
+        <w:t>Parte 4</w:t>
+      </w:r>
+    </w:p>
+    <w:p>
+      <w:pPr>
+        <w:rPr>
+          <w:b/>
+          <w:bCs/>
+          <w:color w:val="000000" w:themeColor="text1"/>
+          <w:sz w:val="32"/>
+          <w:szCs w:val="32"/>
+        </w:rPr>
+      </w:pPr>
+      <w:r>
+        <w:rPr>
+          <w:b/>
+          <w:bCs/>
+          <w:color w:val="000000" w:themeColor="text1"/>
+          <w:sz w:val="32"/>
+          <w:szCs w:val="32"/>
+        </w:rPr>
+        <w:drawing>
+          <wp:inline distT="0" distB="0" distL="0" distR="0" wp14:anchorId="564B9444" wp14:editId="2C83C7E0">
+            <wp:extent cx="5420481" cy="304843"/>
+            <wp:effectExtent l="0" t="0" r="0" b="0"/>
+            <wp:docPr id="366688390" name="Imagen 1"/>
+            <wp:cNvGraphicFramePr>
+              <a:graphicFrameLocks xmlns:a="http://schemas.openxmlformats.org/drawingml/2006/main" noChangeAspect="1"/>
+            </wp:cNvGraphicFramePr>
+            <a:graphic xmlns:a="http://schemas.openxmlformats.org/drawingml/2006/main">
+              <a:graphicData uri="http://schemas.openxmlformats.org/drawingml/2006/picture">
+                <pic:pic xmlns:pic="http://schemas.openxmlformats.org/drawingml/2006/picture">
+                  <pic:nvPicPr>
+                    <pic:cNvPr id="366688390" name=""/>
+                    <pic:cNvPicPr/>
+                  </pic:nvPicPr>
+                  <pic:blipFill>
+                    <a:blip r:embed="rId23"/>
+                    <a:stretch>
+                      <a:fillRect/>
+                    </a:stretch>
+                  </pic:blipFill>
+                  <pic:spPr>
+                    <a:xfrm>
+                      <a:off x="0" y="0"/>
+                      <a:ext cx="5420481" cy="304843"/>
+                    </a:xfrm>
+                    <a:prstGeom prst="rect">
+                      <a:avLst/>
+                    </a:prstGeom>
+                  </pic:spPr>
+                </pic:pic>
+              </a:graphicData>
+            </a:graphic>
+          </wp:inline>
+        </w:drawing>
+      </w:r>
+    </w:p>
+    <w:p>
+      <w:pPr>
+        <w:rPr>
+          <w:b/>
+          <w:bCs/>
+          <w:color w:val="000000" w:themeColor="text1"/>
+          <w:sz w:val="32"/>
+          <w:szCs w:val="32"/>
+        </w:rPr>
+      </w:pPr>
+      <w:r>
+        <w:rPr>
+          <w:b/>
+          <w:bCs/>
+          <w:color w:val="000000" w:themeColor="text1"/>
+          <w:sz w:val="32"/>
+          <w:szCs w:val="32"/>
+        </w:rPr>
+        <w:drawing>
+          <wp:inline distT="0" distB="0" distL="0" distR="0" wp14:anchorId="108132B1" wp14:editId="2DF6E9AA">
+            <wp:extent cx="5612130" cy="1761490"/>
+            <wp:effectExtent l="0" t="0" r="7620" b="0"/>
+            <wp:docPr id="1479296526" name="Imagen 1" descr="Texto&#10;&#10;Descripción generada automáticamente"/>
+            <wp:cNvGraphicFramePr>
+              <a:graphicFrameLocks xmlns:a="http://schemas.openxmlformats.org/drawingml/2006/main" noChangeAspect="1"/>
+            </wp:cNvGraphicFramePr>
+            <a:graphic xmlns:a="http://schemas.openxmlformats.org/drawingml/2006/main">
+              <a:graphicData uri="http://schemas.openxmlformats.org/drawingml/2006/picture">
+                <pic:pic xmlns:pic="http://schemas.openxmlformats.org/drawingml/2006/picture">
+                  <pic:nvPicPr>
+                    <pic:cNvPr id="1479296526" name="Imagen 1" descr="Texto&#10;&#10;Descripción generada automáticamente"/>
+                    <pic:cNvPicPr/>
+                  </pic:nvPicPr>
+                  <pic:blipFill>
+                    <a:blip r:embed="rId24"/>
+                    <a:stretch>
+                      <a:fillRect/>
+                    </a:stretch>
+                  </pic:blipFill>
+                  <pic:spPr>
+                    <a:xfrm>
+                      <a:off x="0" y="0"/>
+                      <a:ext cx="5612130" cy="1761490"/>
+                    </a:xfrm>
+                    <a:prstGeom prst="rect">
+                      <a:avLst/>
+                    </a:prstGeom>
+                  </pic:spPr>
+                </pic:pic>
+              </a:graphicData>
+            </a:graphic>
+          </wp:inline>
+        </w:drawing>
+      </w:r>
+    </w:p>
+    <w:p>
+      <w:pPr>
+        <w:rPr>
+          <w:b/>
+          <w:bCs/>
+          <w:color w:val="000000" w:themeColor="text1"/>
+          <w:sz w:val="32"/>
+          <w:szCs w:val="32"/>
+        </w:rPr>
+      </w:pPr>
+      <w:r>
+        <w:rPr>
+          <w:noProof/>
+        </w:rPr>
+        <w:lastRenderedPageBreak/>
+        <w:drawing>
+          <wp:inline distT="0" distB="0" distL="0" distR="0" wp14:anchorId="64835612" wp14:editId="2862B0CE">
+            <wp:extent cx="1629949" cy="3533775"/>
+            <wp:effectExtent l="0" t="0" r="8890" b="0"/>
+            <wp:docPr id="1113075385" name="Imagen 1" descr="Una captura de pantalla de un celular&#10;&#10;Descripción generada automáticamente"/>
+            <wp:cNvGraphicFramePr>
+              <a:graphicFrameLocks xmlns:a="http://schemas.openxmlformats.org/drawingml/2006/main" noChangeAspect="1"/>
+            </wp:cNvGraphicFramePr>
+            <a:graphic xmlns:a="http://schemas.openxmlformats.org/drawingml/2006/main">
+              <a:graphicData uri="http://schemas.openxmlformats.org/drawingml/2006/picture">
+                <pic:pic xmlns:pic="http://schemas.openxmlformats.org/drawingml/2006/picture">
+                  <pic:nvPicPr>
+                    <pic:cNvPr id="1113075385" name="Imagen 1" descr="Una captura de pantalla de un celular&#10;&#10;Descripción generada automáticamente"/>
+                    <pic:cNvPicPr>
+                      <a:picLocks noChangeAspect="1" noChangeArrowheads="1"/>
+                    </pic:cNvPicPr>
+                  </pic:nvPicPr>
+                  <pic:blipFill>
+                    <a:blip r:embed="rId25" cstate="print">
+                      <a:extLst>
+                        <a:ext uri="{28A0092B-C50C-407E-A947-70E740481C1C}">
+                          <a14:useLocalDpi xmlns:a14="http://schemas.microsoft.com/office/drawing/2010/main" val="0"/>
+                        </a:ext>
+                      </a:extLst>
+                    </a:blip>
+                    <a:srcRect/>
+                    <a:stretch>
+                      <a:fillRect/>
+                    </a:stretch>
+                  </pic:blipFill>
+                  <pic:spPr bwMode="auto">
+                    <a:xfrm>
+                      <a:off x="0" y="0"/>
+                      <a:ext cx="1633326" cy="3541097"/>
+                    </a:xfrm>
+                    <a:prstGeom prst="rect">
+                      <a:avLst/>
+                    </a:prstGeom>
+                    <a:noFill/>
+                    <a:ln>
+                      <a:noFill/>
+                    </a:ln>
+                  </pic:spPr>
+                </pic:pic>
+              </a:graphicData>
+            </a:graphic>
+          </wp:inline>
+        </w:drawing>
+      </w:r>
+    </w:p>
+    <w:p>
+      <w:pPr>
+        <w:rPr>
+          <w:b/>
+          <w:bCs/>
+          <w:color w:val="000000" w:themeColor="text1"/>
+          <w:sz w:val="32"/>
+          <w:szCs w:val="32"/>
+        </w:rPr>
+      </w:pPr>
+      <w:r>
+        <w:rPr>
+          <w:b/>
+          <w:bCs/>
+          <w:color w:val="000000" w:themeColor="text1"/>
+          <w:sz w:val="32"/>
+          <w:szCs w:val="32"/>
+        </w:rPr>
+        <w:drawing>
+          <wp:inline distT="0" distB="0" distL="0" distR="0" wp14:anchorId="15960993" wp14:editId="3FBFCDD4">
+            <wp:extent cx="5612130" cy="4403090"/>
+            <wp:effectExtent l="0" t="0" r="7620" b="0"/>
+            <wp:docPr id="834722331" name="Imagen 1" descr="Texto&#10;&#10;Descripción generada automáticamente"/>
+            <wp:cNvGraphicFramePr>
+              <a:graphicFrameLocks xmlns:a="http://schemas.openxmlformats.org/drawingml/2006/main" noChangeAspect="1"/>
+            </wp:cNvGraphicFramePr>
+            <a:graphic xmlns:a="http://schemas.openxmlformats.org/drawingml/2006/main">
+              <a:graphicData uri="http://schemas.openxmlformats.org/drawingml/2006/picture">
+                <pic:pic xmlns:pic="http://schemas.openxmlformats.org/drawingml/2006/picture">
+                  <pic:nvPicPr>
+                    <pic:cNvPr id="834722331" name="Imagen 1" descr="Texto&#10;&#10;Descripción generada automáticamente"/>
+                    <pic:cNvPicPr/>
+                  </pic:nvPicPr>
+                  <pic:blipFill>
+                    <a:blip r:embed="rId26"/>
+                    <a:stretch>
+                      <a:fillRect/>
+                    </a:stretch>
+                  </pic:blipFill>
+                  <pic:spPr>
+                    <a:xfrm>
+                      <a:off x="0" y="0"/>
+                      <a:ext cx="5612130" cy="4403090"/>
                     </a:xfrm>
                     <a:prstGeom prst="rect">
                       <a:avLst/>

</xml_diff>

<commit_message>
Reto Repaso - Parte 7
</commit_message>
<xml_diff>
--- a/Repaso Modulo 3/Reto 37/Evidencia/EVIDENCIAS RETO 37.docx
+++ b/Repaso Modulo 3/Reto 37/Evidencia/EVIDENCIAS RETO 37.docx
@@ -1569,6 +1569,401 @@
             </a:graphic>
           </wp:inline>
         </w:drawing>
+      </w:r>
+    </w:p>
+    <w:p>
+      <w:pPr>
+        <w:rPr>
+          <w:b/>
+          <w:bCs/>
+          <w:color w:val="000000" w:themeColor="text1"/>
+          <w:sz w:val="32"/>
+          <w:szCs w:val="32"/>
+        </w:rPr>
+      </w:pPr>
+      <w:r>
+        <w:rPr>
+          <w:b/>
+          <w:bCs/>
+          <w:color w:val="000000" w:themeColor="text1"/>
+          <w:sz w:val="32"/>
+          <w:szCs w:val="32"/>
+        </w:rPr>
+        <w:lastRenderedPageBreak/>
+        <w:t>Parte 5 – 6</w:t>
+      </w:r>
+    </w:p>
+    <w:p>
+      <w:pPr>
+        <w:rPr>
+          <w:b/>
+          <w:bCs/>
+          <w:color w:val="000000" w:themeColor="text1"/>
+          <w:sz w:val="32"/>
+          <w:szCs w:val="32"/>
+        </w:rPr>
+      </w:pPr>
+      <w:r>
+        <w:rPr>
+          <w:b/>
+          <w:bCs/>
+          <w:color w:val="000000" w:themeColor="text1"/>
+          <w:sz w:val="32"/>
+          <w:szCs w:val="32"/>
+        </w:rPr>
+        <w:drawing>
+          <wp:inline distT="0" distB="0" distL="0" distR="0" wp14:anchorId="3A287691" wp14:editId="104544DF">
+            <wp:extent cx="3905250" cy="2731542"/>
+            <wp:effectExtent l="0" t="0" r="0" b="0"/>
+            <wp:docPr id="748229779" name="Imagen 1" descr="Captura de pantalla de un celular&#10;&#10;Descripción generada automáticamente"/>
+            <wp:cNvGraphicFramePr>
+              <a:graphicFrameLocks xmlns:a="http://schemas.openxmlformats.org/drawingml/2006/main" noChangeAspect="1"/>
+            </wp:cNvGraphicFramePr>
+            <a:graphic xmlns:a="http://schemas.openxmlformats.org/drawingml/2006/main">
+              <a:graphicData uri="http://schemas.openxmlformats.org/drawingml/2006/picture">
+                <pic:pic xmlns:pic="http://schemas.openxmlformats.org/drawingml/2006/picture">
+                  <pic:nvPicPr>
+                    <pic:cNvPr id="748229779" name="Imagen 1" descr="Captura de pantalla de un celular&#10;&#10;Descripción generada automáticamente"/>
+                    <pic:cNvPicPr/>
+                  </pic:nvPicPr>
+                  <pic:blipFill>
+                    <a:blip r:embed="rId27"/>
+                    <a:stretch>
+                      <a:fillRect/>
+                    </a:stretch>
+                  </pic:blipFill>
+                  <pic:spPr>
+                    <a:xfrm>
+                      <a:off x="0" y="0"/>
+                      <a:ext cx="3908819" cy="2734038"/>
+                    </a:xfrm>
+                    <a:prstGeom prst="rect">
+                      <a:avLst/>
+                    </a:prstGeom>
+                  </pic:spPr>
+                </pic:pic>
+              </a:graphicData>
+            </a:graphic>
+          </wp:inline>
+        </w:drawing>
+      </w:r>
+    </w:p>
+    <w:p>
+      <w:pPr>
+        <w:rPr>
+          <w:b/>
+          <w:bCs/>
+          <w:color w:val="000000" w:themeColor="text1"/>
+          <w:sz w:val="32"/>
+          <w:szCs w:val="32"/>
+        </w:rPr>
+      </w:pPr>
+      <w:r>
+        <w:rPr>
+          <w:b/>
+          <w:bCs/>
+          <w:color w:val="000000" w:themeColor="text1"/>
+          <w:sz w:val="32"/>
+          <w:szCs w:val="32"/>
+        </w:rPr>
+        <w:drawing>
+          <wp:inline distT="0" distB="0" distL="0" distR="0" wp14:anchorId="6E4D04A0" wp14:editId="3A8493CC">
+            <wp:extent cx="5612130" cy="378460"/>
+            <wp:effectExtent l="0" t="0" r="7620" b="2540"/>
+            <wp:docPr id="1049285686" name="Imagen 1"/>
+            <wp:cNvGraphicFramePr>
+              <a:graphicFrameLocks xmlns:a="http://schemas.openxmlformats.org/drawingml/2006/main" noChangeAspect="1"/>
+            </wp:cNvGraphicFramePr>
+            <a:graphic xmlns:a="http://schemas.openxmlformats.org/drawingml/2006/main">
+              <a:graphicData uri="http://schemas.openxmlformats.org/drawingml/2006/picture">
+                <pic:pic xmlns:pic="http://schemas.openxmlformats.org/drawingml/2006/picture">
+                  <pic:nvPicPr>
+                    <pic:cNvPr id="1049285686" name=""/>
+                    <pic:cNvPicPr/>
+                  </pic:nvPicPr>
+                  <pic:blipFill>
+                    <a:blip r:embed="rId28"/>
+                    <a:stretch>
+                      <a:fillRect/>
+                    </a:stretch>
+                  </pic:blipFill>
+                  <pic:spPr>
+                    <a:xfrm>
+                      <a:off x="0" y="0"/>
+                      <a:ext cx="5612130" cy="378460"/>
+                    </a:xfrm>
+                    <a:prstGeom prst="rect">
+                      <a:avLst/>
+                    </a:prstGeom>
+                  </pic:spPr>
+                </pic:pic>
+              </a:graphicData>
+            </a:graphic>
+          </wp:inline>
+        </w:drawing>
+      </w:r>
+    </w:p>
+    <w:p>
+      <w:pPr>
+        <w:rPr>
+          <w:b/>
+          <w:bCs/>
+          <w:color w:val="000000" w:themeColor="text1"/>
+          <w:sz w:val="32"/>
+          <w:szCs w:val="32"/>
+        </w:rPr>
+      </w:pPr>
+      <w:r>
+        <w:rPr>
+          <w:b/>
+          <w:bCs/>
+          <w:color w:val="000000" w:themeColor="text1"/>
+          <w:sz w:val="32"/>
+          <w:szCs w:val="32"/>
+        </w:rPr>
+        <w:drawing>
+          <wp:inline distT="0" distB="0" distL="0" distR="0" wp14:anchorId="41892137" wp14:editId="72CCBFED">
+            <wp:extent cx="5612130" cy="801370"/>
+            <wp:effectExtent l="0" t="0" r="7620" b="0"/>
+            <wp:docPr id="229181790" name="Imagen 1" descr="Texto&#10;&#10;Descripción generada automáticamente"/>
+            <wp:cNvGraphicFramePr>
+              <a:graphicFrameLocks xmlns:a="http://schemas.openxmlformats.org/drawingml/2006/main" noChangeAspect="1"/>
+            </wp:cNvGraphicFramePr>
+            <a:graphic xmlns:a="http://schemas.openxmlformats.org/drawingml/2006/main">
+              <a:graphicData uri="http://schemas.openxmlformats.org/drawingml/2006/picture">
+                <pic:pic xmlns:pic="http://schemas.openxmlformats.org/drawingml/2006/picture">
+                  <pic:nvPicPr>
+                    <pic:cNvPr id="229181790" name="Imagen 1" descr="Texto&#10;&#10;Descripción generada automáticamente"/>
+                    <pic:cNvPicPr/>
+                  </pic:nvPicPr>
+                  <pic:blipFill>
+                    <a:blip r:embed="rId29"/>
+                    <a:stretch>
+                      <a:fillRect/>
+                    </a:stretch>
+                  </pic:blipFill>
+                  <pic:spPr>
+                    <a:xfrm>
+                      <a:off x="0" y="0"/>
+                      <a:ext cx="5612130" cy="801370"/>
+                    </a:xfrm>
+                    <a:prstGeom prst="rect">
+                      <a:avLst/>
+                    </a:prstGeom>
+                  </pic:spPr>
+                </pic:pic>
+              </a:graphicData>
+            </a:graphic>
+          </wp:inline>
+        </w:drawing>
+      </w:r>
+    </w:p>
+    <w:p>
+      <w:pPr>
+        <w:rPr>
+          <w:b/>
+          <w:bCs/>
+          <w:color w:val="000000" w:themeColor="text1"/>
+          <w:sz w:val="32"/>
+          <w:szCs w:val="32"/>
+        </w:rPr>
+      </w:pPr>
+      <w:r>
+        <w:rPr>
+          <w:b/>
+          <w:bCs/>
+          <w:color w:val="000000" w:themeColor="text1"/>
+          <w:sz w:val="32"/>
+          <w:szCs w:val="32"/>
+        </w:rPr>
+        <w:t>Parte 7</w:t>
+      </w:r>
+    </w:p>
+    <w:p>
+      <w:pPr>
+        <w:rPr>
+          <w:b/>
+          <w:bCs/>
+          <w:color w:val="000000" w:themeColor="text1"/>
+          <w:sz w:val="32"/>
+          <w:szCs w:val="32"/>
+        </w:rPr>
+      </w:pPr>
+      <w:r>
+        <w:rPr>
+          <w:b/>
+          <w:bCs/>
+          <w:color w:val="000000" w:themeColor="text1"/>
+          <w:sz w:val="32"/>
+          <w:szCs w:val="32"/>
+        </w:rPr>
+        <w:drawing>
+          <wp:inline distT="0" distB="0" distL="0" distR="0" wp14:anchorId="5CBC91BB" wp14:editId="79FD7FB4">
+            <wp:extent cx="5612130" cy="1635760"/>
+            <wp:effectExtent l="0" t="0" r="7620" b="2540"/>
+            <wp:docPr id="425651020" name="Imagen 1"/>
+            <wp:cNvGraphicFramePr>
+              <a:graphicFrameLocks xmlns:a="http://schemas.openxmlformats.org/drawingml/2006/main" noChangeAspect="1"/>
+            </wp:cNvGraphicFramePr>
+            <a:graphic xmlns:a="http://schemas.openxmlformats.org/drawingml/2006/main">
+              <a:graphicData uri="http://schemas.openxmlformats.org/drawingml/2006/picture">
+                <pic:pic xmlns:pic="http://schemas.openxmlformats.org/drawingml/2006/picture">
+                  <pic:nvPicPr>
+                    <pic:cNvPr id="425651020" name=""/>
+                    <pic:cNvPicPr/>
+                  </pic:nvPicPr>
+                  <pic:blipFill>
+                    <a:blip r:embed="rId30"/>
+                    <a:stretch>
+                      <a:fillRect/>
+                    </a:stretch>
+                  </pic:blipFill>
+                  <pic:spPr>
+                    <a:xfrm>
+                      <a:off x="0" y="0"/>
+                      <a:ext cx="5612130" cy="1635760"/>
+                    </a:xfrm>
+                    <a:prstGeom prst="rect">
+                      <a:avLst/>
+                    </a:prstGeom>
+                  </pic:spPr>
+                </pic:pic>
+              </a:graphicData>
+            </a:graphic>
+          </wp:inline>
+        </w:drawing>
+      </w:r>
+    </w:p>
+    <w:p>
+      <w:pPr>
+        <w:rPr>
+          <w:b/>
+          <w:bCs/>
+          <w:color w:val="000000" w:themeColor="text1"/>
+          <w:sz w:val="32"/>
+          <w:szCs w:val="32"/>
+        </w:rPr>
+      </w:pPr>
+      <w:r>
+        <w:rPr>
+          <w:b/>
+          <w:bCs/>
+          <w:color w:val="000000" w:themeColor="text1"/>
+          <w:sz w:val="32"/>
+          <w:szCs w:val="32"/>
+        </w:rPr>
+        <w:drawing>
+          <wp:inline distT="0" distB="0" distL="0" distR="0" wp14:anchorId="53618149" wp14:editId="2FBF6C7D">
+            <wp:extent cx="3048425" cy="1162212"/>
+            <wp:effectExtent l="0" t="0" r="0" b="0"/>
+            <wp:docPr id="1048814318" name="Imagen 1" descr="Tabla&#10;&#10;Descripción generada automáticamente"/>
+            <wp:cNvGraphicFramePr>
+              <a:graphicFrameLocks xmlns:a="http://schemas.openxmlformats.org/drawingml/2006/main" noChangeAspect="1"/>
+            </wp:cNvGraphicFramePr>
+            <a:graphic xmlns:a="http://schemas.openxmlformats.org/drawingml/2006/main">
+              <a:graphicData uri="http://schemas.openxmlformats.org/drawingml/2006/picture">
+                <pic:pic xmlns:pic="http://schemas.openxmlformats.org/drawingml/2006/picture">
+                  <pic:nvPicPr>
+                    <pic:cNvPr id="1048814318" name="Imagen 1" descr="Tabla&#10;&#10;Descripción generada automáticamente"/>
+                    <pic:cNvPicPr/>
+                  </pic:nvPicPr>
+                  <pic:blipFill>
+                    <a:blip r:embed="rId31"/>
+                    <a:stretch>
+                      <a:fillRect/>
+                    </a:stretch>
+                  </pic:blipFill>
+                  <pic:spPr>
+                    <a:xfrm>
+                      <a:off x="0" y="0"/>
+                      <a:ext cx="3048425" cy="1162212"/>
+                    </a:xfrm>
+                    <a:prstGeom prst="rect">
+                      <a:avLst/>
+                    </a:prstGeom>
+                  </pic:spPr>
+                </pic:pic>
+              </a:graphicData>
+            </a:graphic>
+          </wp:inline>
+        </w:drawing>
+      </w:r>
+    </w:p>
+    <w:p>
+      <w:pPr>
+        <w:rPr>
+          <w:b/>
+          <w:bCs/>
+          <w:color w:val="000000" w:themeColor="text1"/>
+          <w:sz w:val="32"/>
+          <w:szCs w:val="32"/>
+        </w:rPr>
+      </w:pPr>
+      <w:r>
+        <w:rPr>
+          <w:b/>
+          <w:bCs/>
+          <w:color w:val="000000" w:themeColor="text1"/>
+          <w:sz w:val="32"/>
+          <w:szCs w:val="32"/>
+        </w:rPr>
+        <w:lastRenderedPageBreak/>
+        <w:drawing>
+          <wp:inline distT="0" distB="0" distL="0" distR="0" wp14:anchorId="6820EB6E" wp14:editId="0F3AE4AC">
+            <wp:extent cx="5612130" cy="2169795"/>
+            <wp:effectExtent l="0" t="0" r="7620" b="1905"/>
+            <wp:docPr id="1577844942" name="Imagen 1" descr="Texto&#10;&#10;Descripción generada automáticamente"/>
+            <wp:cNvGraphicFramePr>
+              <a:graphicFrameLocks xmlns:a="http://schemas.openxmlformats.org/drawingml/2006/main" noChangeAspect="1"/>
+            </wp:cNvGraphicFramePr>
+            <a:graphic xmlns:a="http://schemas.openxmlformats.org/drawingml/2006/main">
+              <a:graphicData uri="http://schemas.openxmlformats.org/drawingml/2006/picture">
+                <pic:pic xmlns:pic="http://schemas.openxmlformats.org/drawingml/2006/picture">
+                  <pic:nvPicPr>
+                    <pic:cNvPr id="1577844942" name="Imagen 1" descr="Texto&#10;&#10;Descripción generada automáticamente"/>
+                    <pic:cNvPicPr/>
+                  </pic:nvPicPr>
+                  <pic:blipFill>
+                    <a:blip r:embed="rId32"/>
+                    <a:stretch>
+                      <a:fillRect/>
+                    </a:stretch>
+                  </pic:blipFill>
+                  <pic:spPr>
+                    <a:xfrm>
+                      <a:off x="0" y="0"/>
+                      <a:ext cx="5612130" cy="2169795"/>
+                    </a:xfrm>
+                    <a:prstGeom prst="rect">
+                      <a:avLst/>
+                    </a:prstGeom>
+                  </pic:spPr>
+                </pic:pic>
+              </a:graphicData>
+            </a:graphic>
+          </wp:inline>
+        </w:drawing>
+      </w:r>
+    </w:p>
+    <w:p>
+      <w:pPr>
+        <w:rPr>
+          <w:b/>
+          <w:bCs/>
+          <w:color w:val="000000" w:themeColor="text1"/>
+          <w:sz w:val="32"/>
+          <w:szCs w:val="32"/>
+        </w:rPr>
+      </w:pPr>
+      <w:r>
+        <w:rPr>
+          <w:b/>
+          <w:bCs/>
+          <w:color w:val="000000" w:themeColor="text1"/>
+          <w:sz w:val="32"/>
+          <w:szCs w:val="32"/>
+        </w:rPr>
+        <w:t>Parte 8</w:t>
       </w:r>
     </w:p>
     <w:sectPr>

</xml_diff>